<commit_message>
Added module-2 directory, and assignment 2.2 8/25/2024
</commit_message>
<xml_diff>
--- a/module-1/Bean-Assignment 1_2.docx
+++ b/module-1/Bean-Assignment 1_2.docx
@@ -8,6 +8,74 @@
       </w:r>
     </w:p>
     <w:p>
+      <w:r>
+        <w:rPr>
+          <w:noProof/>
+        </w:rPr>
+        <w:drawing>
+          <wp:anchor distT="0" distB="0" distL="114300" distR="114300" simplePos="0" relativeHeight="251658240" behindDoc="1" locked="0" layoutInCell="1" allowOverlap="1" wp14:anchorId="26B82A47" wp14:editId="15EAF2F9">
+            <wp:simplePos x="0" y="0"/>
+            <wp:positionH relativeFrom="page">
+              <wp:align>right</wp:align>
+            </wp:positionH>
+            <wp:positionV relativeFrom="paragraph">
+              <wp:posOffset>3952875</wp:posOffset>
+            </wp:positionV>
+            <wp:extent cx="7740650" cy="2604770"/>
+            <wp:effectExtent l="0" t="0" r="0" b="5080"/>
+            <wp:wrapTight wrapText="bothSides">
+              <wp:wrapPolygon edited="0">
+                <wp:start x="0" y="0"/>
+                <wp:lineTo x="0" y="21484"/>
+                <wp:lineTo x="21529" y="21484"/>
+                <wp:lineTo x="21529" y="0"/>
+                <wp:lineTo x="0" y="0"/>
+              </wp:wrapPolygon>
+            </wp:wrapTight>
+            <wp:docPr id="1404514326" name="Picture 2" descr="A screenshot of a computer&#10;&#10;Description automatically generated"/>
+            <wp:cNvGraphicFramePr>
+              <a:graphicFrameLocks xmlns:a="http://schemas.openxmlformats.org/drawingml/2006/main" noChangeAspect="1"/>
+            </wp:cNvGraphicFramePr>
+            <a:graphic xmlns:a="http://schemas.openxmlformats.org/drawingml/2006/main">
+              <a:graphicData uri="http://schemas.openxmlformats.org/drawingml/2006/picture">
+                <pic:pic xmlns:pic="http://schemas.openxmlformats.org/drawingml/2006/picture">
+                  <pic:nvPicPr>
+                    <pic:cNvPr id="1404514326" name="Picture 2" descr="A screenshot of a computer&#10;&#10;Description automatically generated"/>
+                    <pic:cNvPicPr/>
+                  </pic:nvPicPr>
+                  <pic:blipFill>
+                    <a:blip r:embed="rId4" cstate="print">
+                      <a:extLst>
+                        <a:ext uri="{28A0092B-C50C-407E-A947-70E740481C1C}">
+                          <a14:useLocalDpi xmlns:a14="http://schemas.microsoft.com/office/drawing/2010/main" val="0"/>
+                        </a:ext>
+                      </a:extLst>
+                    </a:blip>
+                    <a:stretch>
+                      <a:fillRect/>
+                    </a:stretch>
+                  </pic:blipFill>
+                  <pic:spPr>
+                    <a:xfrm>
+                      <a:off x="0" y="0"/>
+                      <a:ext cx="7740650" cy="2604770"/>
+                    </a:xfrm>
+                    <a:prstGeom prst="rect">
+                      <a:avLst/>
+                    </a:prstGeom>
+                  </pic:spPr>
+                </pic:pic>
+              </a:graphicData>
+            </a:graphic>
+            <wp14:sizeRelH relativeFrom="margin">
+              <wp14:pctWidth>0</wp14:pctWidth>
+            </wp14:sizeRelH>
+            <wp14:sizeRelV relativeFrom="margin">
+              <wp14:pctHeight>0</wp14:pctHeight>
+            </wp14:sizeRelV>
+          </wp:anchor>
+        </w:drawing>
+      </w:r>
       <w:r>
         <w:t>Assignment 1.2</w:t>
       </w:r>
@@ -31,7 +99,7 @@
                     <pic:cNvPicPr/>
                   </pic:nvPicPr>
                   <pic:blipFill>
-                    <a:blip r:embed="rId4">
+                    <a:blip r:embed="rId5">
                       <a:extLst>
                         <a:ext uri="{28A0092B-C50C-407E-A947-70E740481C1C}">
                           <a14:useLocalDpi xmlns:a14="http://schemas.microsoft.com/office/drawing/2010/main" val="0"/>
@@ -58,6 +126,17 @@
         </w:drawing>
       </w:r>
     </w:p>
+    <w:p>
+      <w:hyperlink r:id="rId6" w:history="1">
+        <w:r>
+          <w:rPr>
+            <w:rStyle w:val="Hyperlink"/>
+          </w:rPr>
+          <w:t>https://github.com/RobertDBean-hub/csd-310/tree/main</w:t>
+        </w:r>
+      </w:hyperlink>
+    </w:p>
+    <w:p/>
     <w:sectPr>
       <w:pgSz w:w="12240" w:h="15840"/>
       <w:pgMar w:top="1440" w:right="1440" w:bottom="1440" w:left="1440" w:header="720" w:footer="720" w:gutter="0"/>
@@ -985,6 +1064,29 @@
       <w:spacing w:val="5"/>
     </w:rPr>
   </w:style>
+  <w:style w:type="character" w:styleId="Hyperlink">
+    <w:name w:val="Hyperlink"/>
+    <w:basedOn w:val="DefaultParagraphFont"/>
+    <w:uiPriority w:val="99"/>
+    <w:unhideWhenUsed/>
+    <w:rsid w:val="001E56B6"/>
+    <w:rPr>
+      <w:color w:val="467886" w:themeColor="hyperlink"/>
+      <w:u w:val="single"/>
+    </w:rPr>
+  </w:style>
+  <w:style w:type="character" w:styleId="UnresolvedMention">
+    <w:name w:val="Unresolved Mention"/>
+    <w:basedOn w:val="DefaultParagraphFont"/>
+    <w:uiPriority w:val="99"/>
+    <w:semiHidden/>
+    <w:unhideWhenUsed/>
+    <w:rsid w:val="001E56B6"/>
+    <w:rPr>
+      <w:color w:val="605E5C"/>
+      <w:shd w:val="clear" w:color="auto" w:fill="E1DFDD"/>
+    </w:rPr>
+  </w:style>
 </w:styles>
 </file>
 

</xml_diff>